<commit_message>
Mock Up um Hafenkran erweitert.
</commit_message>
<xml_diff>
--- a/Documents/Projektskizze/Projektskizze_my.docx
+++ b/Documents/Projektskizze/Projektskizze_my.docx
@@ -20,10 +20,10 @@
           <w:lang w:eastAsia="de-CH"/>
         </w:rPr>
         <w:drawing>
-          <wp:inline distT="0" distB="0" distL="0" distR="0" wp14:anchorId="3F16050C" wp14:editId="10DCAED3">
+          <wp:inline distT="0" distB="0" distL="0" distR="0" wp14:anchorId="1D341DFC" wp14:editId="769EB0E0">
             <wp:extent cx="5760720" cy="3240405"/>
             <wp:effectExtent l="0" t="0" r="0" b="0"/>
-            <wp:docPr id="1" name="Grafik 1"/>
+            <wp:docPr id="2" name="Grafik 2"/>
             <wp:cNvGraphicFramePr>
               <a:graphicFrameLocks xmlns:a="http://schemas.openxmlformats.org/drawingml/2006/main" noChangeAspect="1"/>
             </wp:cNvGraphicFramePr>
@@ -55,8 +55,6 @@
           </wp:inline>
         </w:drawing>
       </w:r>
-      <w:bookmarkStart w:id="0" w:name="_GoBack"/>
-      <w:bookmarkEnd w:id="0"/>
       <w:r>
         <w:t>Weitere Anforderungen</w:t>
       </w:r>
@@ -66,6 +64,8 @@
       <w:r>
         <w:t>yacine</w:t>
       </w:r>
+      <w:bookmarkStart w:id="0" w:name="_GoBack"/>
+      <w:bookmarkEnd w:id="0"/>
       <w:proofErr w:type="spellEnd"/>
     </w:p>
     <w:p>
@@ -82,84 +82,6 @@
       </w:pPr>
       <w:r>
         <w:t>Nicht-Funktional</w:t>
-      </w:r>
-    </w:p>
-    <w:p>
-      <w:pPr>
-        <w:pStyle w:val="Listenabsatz"/>
-        <w:numPr>
-          <w:ilvl w:val="0"/>
-          <w:numId w:val="3"/>
-        </w:numPr>
-      </w:pPr>
-      <w:r>
-        <w:t>Kurze L</w:t>
-      </w:r>
-      <w:r>
-        <w:t>adezeit</w:t>
-      </w:r>
-      <w:r>
-        <w:t>en</w:t>
-      </w:r>
-    </w:p>
-    <w:p>
-      <w:pPr>
-        <w:pStyle w:val="Listenabsatz"/>
-        <w:numPr>
-          <w:ilvl w:val="1"/>
-          <w:numId w:val="3"/>
-        </w:numPr>
-      </w:pPr>
-      <w:r>
-        <w:t>für schnellen spieleinstieg, wichtig für mobile oder so</w:t>
-      </w:r>
-    </w:p>
-    <w:p>
-      <w:pPr>
-        <w:pStyle w:val="Listenabsatz"/>
-        <w:numPr>
-          <w:ilvl w:val="0"/>
-          <w:numId w:val="3"/>
-        </w:numPr>
-      </w:pPr>
-      <w:r>
-        <w:t>Intuitive Bedienung</w:t>
-      </w:r>
-    </w:p>
-    <w:p>
-      <w:pPr>
-        <w:pStyle w:val="Listenabsatz"/>
-        <w:numPr>
-          <w:ilvl w:val="0"/>
-          <w:numId w:val="3"/>
-        </w:numPr>
-      </w:pPr>
-      <w:r>
-        <w:t>Systemsprache Englisch</w:t>
-      </w:r>
-    </w:p>
-    <w:p>
-      <w:pPr>
-        <w:pStyle w:val="Listenabsatz"/>
-        <w:numPr>
-          <w:ilvl w:val="0"/>
-          <w:numId w:val="3"/>
-        </w:numPr>
-      </w:pPr>
-      <w:r>
-        <w:t>Hauptentwicklungsplattform ist Android</w:t>
-      </w:r>
-    </w:p>
-    <w:p>
-      <w:pPr>
-        <w:pStyle w:val="Listenabsatz"/>
-        <w:numPr>
-          <w:ilvl w:val="0"/>
-          <w:numId w:val="3"/>
-        </w:numPr>
-      </w:pPr>
-      <w:r>
-        <w:t>(optional) Schöne Grafik</w:t>
       </w:r>
     </w:p>
     <w:tbl>
@@ -470,7 +392,6 @@
           </w:tcPr>
           <w:p>
             <w:r>
-              <w:lastRenderedPageBreak/>
               <w:t>6</w:t>
             </w:r>
           </w:p>
@@ -557,6 +478,7 @@
         <w:pStyle w:val="berschrift2"/>
       </w:pPr>
       <w:r>
+        <w:lastRenderedPageBreak/>
         <w:t>Abgrenzung</w:t>
       </w:r>
     </w:p>

</xml_diff>